<commit_message>
updates sprint docs, adds day of summary
</commit_message>
<xml_diff>
--- a/standup_questions.docx
+++ b/standup_questions.docx
@@ -6,19 +6,29 @@
       <w:pPr>
         <w:rPr>
           <w:rFonts w:cstheme="minorHAnsi"/>
-          <w:sz w:val="56"/>
-          <w:szCs w:val="56"/>
-          <w:lang w:val="en-CA"/>
-        </w:rPr>
-      </w:pPr>
-      <w:r>
-        <w:rPr>
-          <w:rFonts w:cstheme="minorHAnsi"/>
-          <w:sz w:val="56"/>
-          <w:szCs w:val="56"/>
-          <w:lang w:val="en-CA"/>
-        </w:rPr>
-        <w:t>Every Team Member:</w:t>
+          <w:sz w:val="52"/>
+          <w:szCs w:val="52"/>
+          <w:lang w:val="en-CA"/>
+        </w:rPr>
+      </w:pPr>
+      <w:r>
+        <w:rPr>
+          <w:rFonts w:cstheme="minorHAnsi"/>
+          <w:b/>
+          <w:sz w:val="52"/>
+          <w:szCs w:val="52"/>
+          <w:lang w:val="en-CA"/>
+        </w:rPr>
+        <w:t>Every Team Member</w:t>
+      </w:r>
+      <w:r>
+        <w:rPr>
+          <w:rFonts w:cstheme="minorHAnsi"/>
+          <w:sz w:val="52"/>
+          <w:szCs w:val="52"/>
+          <w:lang w:val="en-CA"/>
+        </w:rPr>
+        <w:t>:</w:t>
       </w:r>
     </w:p>
     <w:p>
@@ -30,16 +40,16 @@
         </w:numPr>
         <w:rPr>
           <w:rFonts w:cstheme="minorHAnsi"/>
-          <w:sz w:val="56"/>
-          <w:szCs w:val="56"/>
-          <w:lang w:val="en-CA"/>
-        </w:rPr>
-      </w:pPr>
-      <w:r>
-        <w:rPr>
-          <w:rFonts w:cstheme="minorHAnsi"/>
-          <w:sz w:val="56"/>
-          <w:szCs w:val="56"/>
+          <w:sz w:val="52"/>
+          <w:szCs w:val="52"/>
+          <w:lang w:val="en-CA"/>
+        </w:rPr>
+      </w:pPr>
+      <w:r>
+        <w:rPr>
+          <w:rFonts w:cstheme="minorHAnsi"/>
+          <w:sz w:val="52"/>
+          <w:szCs w:val="52"/>
           <w:lang w:val="en-CA"/>
         </w:rPr>
         <w:t>What did you accomplish yesterday?</w:t>
@@ -54,19 +64,75 @@
         </w:numPr>
         <w:rPr>
           <w:rFonts w:cstheme="minorHAnsi"/>
-          <w:sz w:val="56"/>
-          <w:szCs w:val="56"/>
-          <w:lang w:val="en-CA"/>
-        </w:rPr>
-      </w:pPr>
-      <w:r>
-        <w:rPr>
-          <w:rFonts w:cstheme="minorHAnsi"/>
-          <w:sz w:val="56"/>
-          <w:szCs w:val="56"/>
-          <w:lang w:val="en-CA"/>
-        </w:rPr>
-        <w:t>What did you commit to finish today?</w:t>
+          <w:sz w:val="52"/>
+          <w:szCs w:val="52"/>
+          <w:lang w:val="en-CA"/>
+        </w:rPr>
+      </w:pPr>
+      <w:r>
+        <w:rPr>
+          <w:rFonts w:cstheme="minorHAnsi"/>
+          <w:sz w:val="52"/>
+          <w:szCs w:val="52"/>
+          <w:lang w:val="en-CA"/>
+        </w:rPr>
+        <w:t xml:space="preserve">Did you </w:t>
+      </w:r>
+      <w:r>
+        <w:rPr>
+          <w:rFonts w:cstheme="minorHAnsi"/>
+          <w:sz w:val="52"/>
+          <w:szCs w:val="52"/>
+          <w:lang w:val="en-CA"/>
+        </w:rPr>
+        <w:t>accomplish</w:t>
+      </w:r>
+      <w:r>
+        <w:rPr>
+          <w:rFonts w:cstheme="minorHAnsi"/>
+          <w:sz w:val="52"/>
+          <w:szCs w:val="52"/>
+          <w:lang w:val="en-CA"/>
+        </w:rPr>
+        <w:t xml:space="preserve"> what you committed to yesterday?</w:t>
+      </w:r>
+      <w:r>
+        <w:rPr>
+          <w:rFonts w:cstheme="minorHAnsi"/>
+          <w:sz w:val="52"/>
+          <w:szCs w:val="52"/>
+          <w:lang w:val="en-CA"/>
+        </w:rPr>
+        <w:t xml:space="preserve"> </w:t>
+      </w:r>
+      <w:r>
+        <w:rPr>
+          <w:rFonts w:cstheme="minorHAnsi"/>
+          <w:sz w:val="52"/>
+          <w:szCs w:val="52"/>
+          <w:lang w:val="en-CA"/>
+        </w:rPr>
+        <w:t xml:space="preserve">If </w:t>
+      </w:r>
+      <w:proofErr w:type="gramStart"/>
+      <w:r>
+        <w:rPr>
+          <w:rFonts w:cstheme="minorHAnsi"/>
+          <w:sz w:val="52"/>
+          <w:szCs w:val="52"/>
+          <w:lang w:val="en-CA"/>
+        </w:rPr>
+        <w:t>not</w:t>
+      </w:r>
+      <w:proofErr w:type="gramEnd"/>
+      <w:r>
+        <w:rPr>
+          <w:rFonts w:cstheme="minorHAnsi"/>
+          <w:sz w:val="52"/>
+          <w:szCs w:val="52"/>
+          <w:lang w:val="en-CA"/>
+        </w:rPr>
+        <w:t xml:space="preserve"> why?</w:t>
       </w:r>
     </w:p>
     <w:p>
@@ -78,40 +144,48 @@
         </w:numPr>
         <w:rPr>
           <w:rFonts w:cstheme="minorHAnsi"/>
-          <w:sz w:val="56"/>
-          <w:szCs w:val="56"/>
-          <w:lang w:val="en-CA"/>
-        </w:rPr>
-      </w:pPr>
-      <w:bookmarkStart w:id="0" w:name="_GoBack"/>
-      <w:r>
-        <w:rPr>
-          <w:rFonts w:cstheme="minorHAnsi"/>
-          <w:sz w:val="56"/>
-          <w:szCs w:val="56"/>
+          <w:sz w:val="52"/>
+          <w:szCs w:val="52"/>
+          <w:lang w:val="en-CA"/>
+        </w:rPr>
+      </w:pPr>
+      <w:r>
+        <w:rPr>
+          <w:rFonts w:cstheme="minorHAnsi"/>
+          <w:sz w:val="52"/>
+          <w:szCs w:val="52"/>
           <w:lang w:val="en-CA"/>
         </w:rPr>
         <w:t>Any road blocks?</w:t>
       </w:r>
     </w:p>
-    <w:bookmarkEnd w:id="0"/>
     <w:p>
       <w:pPr>
         <w:rPr>
           <w:rFonts w:cstheme="minorHAnsi"/>
-          <w:sz w:val="56"/>
-          <w:szCs w:val="56"/>
-          <w:lang w:val="en-CA"/>
-        </w:rPr>
-      </w:pPr>
-      <w:r>
-        <w:rPr>
-          <w:rFonts w:cstheme="minorHAnsi"/>
-          <w:sz w:val="56"/>
-          <w:szCs w:val="56"/>
-          <w:lang w:val="en-CA"/>
-        </w:rPr>
-        <w:t>Team Member on call:</w:t>
+          <w:sz w:val="52"/>
+          <w:szCs w:val="52"/>
+          <w:lang w:val="en-CA"/>
+        </w:rPr>
+      </w:pPr>
+      <w:r>
+        <w:rPr>
+          <w:rFonts w:cstheme="minorHAnsi"/>
+          <w:b/>
+          <w:sz w:val="52"/>
+          <w:szCs w:val="52"/>
+          <w:lang w:val="en-CA"/>
+        </w:rPr>
+        <w:t>Team Member on call</w:t>
+      </w:r>
+      <w:r>
+        <w:rPr>
+          <w:rFonts w:cstheme="minorHAnsi"/>
+          <w:sz w:val="52"/>
+          <w:szCs w:val="52"/>
+          <w:lang w:val="en-CA"/>
+        </w:rPr>
+        <w:t>:</w:t>
       </w:r>
     </w:p>
     <w:p>
@@ -123,16 +197,16 @@
         </w:numPr>
         <w:rPr>
           <w:rFonts w:cstheme="minorHAnsi"/>
-          <w:sz w:val="56"/>
-          <w:szCs w:val="56"/>
-          <w:lang w:val="en-CA"/>
-        </w:rPr>
-      </w:pPr>
-      <w:r>
-        <w:rPr>
-          <w:rFonts w:cstheme="minorHAnsi"/>
-          <w:sz w:val="56"/>
-          <w:szCs w:val="56"/>
+          <w:sz w:val="52"/>
+          <w:szCs w:val="52"/>
+          <w:lang w:val="en-CA"/>
+        </w:rPr>
+      </w:pPr>
+      <w:r>
+        <w:rPr>
+          <w:rFonts w:cstheme="minorHAnsi"/>
+          <w:sz w:val="52"/>
+          <w:szCs w:val="52"/>
           <w:lang w:val="en-CA"/>
         </w:rPr>
         <w:t>Did you ge</w:t>
@@ -140,8 +214,8 @@
       <w:r>
         <w:rPr>
           <w:rFonts w:cstheme="minorHAnsi"/>
-          <w:sz w:val="56"/>
-          <w:szCs w:val="56"/>
+          <w:sz w:val="52"/>
+          <w:szCs w:val="52"/>
           <w:lang w:val="en-CA"/>
         </w:rPr>
         <w:t>t ping</w:t>
@@ -149,8 +223,8 @@
       <w:r>
         <w:rPr>
           <w:rFonts w:cstheme="minorHAnsi"/>
-          <w:sz w:val="56"/>
-          <w:szCs w:val="56"/>
+          <w:sz w:val="52"/>
+          <w:szCs w:val="52"/>
           <w:lang w:val="en-CA"/>
         </w:rPr>
         <w:t>ed</w:t>
@@ -158,8 +232,8 @@
       <w:r>
         <w:rPr>
           <w:rFonts w:cstheme="minorHAnsi"/>
-          <w:sz w:val="56"/>
-          <w:szCs w:val="56"/>
+          <w:sz w:val="52"/>
+          <w:szCs w:val="52"/>
           <w:lang w:val="en-CA"/>
         </w:rPr>
         <w:t xml:space="preserve"> last night?</w:t>
@@ -174,16 +248,16 @@
         </w:numPr>
         <w:rPr>
           <w:rFonts w:cstheme="minorHAnsi"/>
-          <w:sz w:val="56"/>
-          <w:szCs w:val="56"/>
-          <w:lang w:val="en-CA"/>
-        </w:rPr>
-      </w:pPr>
-      <w:r>
-        <w:rPr>
-          <w:rFonts w:cstheme="minorHAnsi"/>
-          <w:sz w:val="56"/>
-          <w:szCs w:val="56"/>
+          <w:sz w:val="52"/>
+          <w:szCs w:val="52"/>
+          <w:lang w:val="en-CA"/>
+        </w:rPr>
+      </w:pPr>
+      <w:r>
+        <w:rPr>
+          <w:rFonts w:cstheme="minorHAnsi"/>
+          <w:sz w:val="52"/>
+          <w:szCs w:val="52"/>
           <w:lang w:val="en-CA"/>
         </w:rPr>
         <w:t>What actions did you take?</w:t>
@@ -198,8 +272,8 @@
         </w:numPr>
         <w:rPr>
           <w:rFonts w:eastAsia="Times New Roman" w:cstheme="minorHAnsi"/>
-          <w:sz w:val="56"/>
-          <w:szCs w:val="56"/>
+          <w:sz w:val="52"/>
+          <w:szCs w:val="52"/>
           <w:lang w:val="en-CA"/>
         </w:rPr>
       </w:pPr>
@@ -207,12 +281,12 @@
         <w:rPr>
           <w:rFonts w:eastAsia="Times New Roman" w:cstheme="minorHAnsi"/>
           <w:color w:val="333333"/>
-          <w:sz w:val="56"/>
-          <w:szCs w:val="56"/>
+          <w:sz w:val="52"/>
+          <w:szCs w:val="52"/>
           <w:shd w:val="clear" w:color="auto" w:fill="FFFFFF"/>
           <w:lang w:val="en-CA"/>
         </w:rPr>
-        <w:t>I'm not staying until 5 ____, is covering for me OR I can't stay until 5, who can cover for me?</w:t>
+        <w:t>Are you staying until 5? If not, can someone cover you?</w:t>
       </w:r>
     </w:p>
     <w:p>
@@ -220,16 +294,18 @@
         <w:ind w:left="360"/>
         <w:rPr>
           <w:rFonts w:eastAsia="Times New Roman" w:cstheme="minorHAnsi"/>
-          <w:sz w:val="56"/>
-          <w:szCs w:val="56"/>
+          <w:b/>
+          <w:sz w:val="52"/>
+          <w:szCs w:val="52"/>
           <w:lang w:val="en-CA"/>
         </w:rPr>
       </w:pPr>
       <w:r>
         <w:rPr>
           <w:rFonts w:eastAsia="Times New Roman" w:cstheme="minorHAnsi"/>
-          <w:sz w:val="56"/>
-          <w:szCs w:val="56"/>
+          <w:b/>
+          <w:sz w:val="52"/>
+          <w:szCs w:val="52"/>
           <w:lang w:val="en-CA"/>
         </w:rPr>
         <w:t>POs:</w:t>
@@ -244,33 +320,64 @@
         </w:numPr>
         <w:rPr>
           <w:rFonts w:eastAsia="Times New Roman" w:cstheme="minorHAnsi"/>
-          <w:sz w:val="56"/>
-          <w:szCs w:val="56"/>
+          <w:sz w:val="52"/>
+          <w:szCs w:val="52"/>
           <w:lang w:val="en-CA"/>
         </w:rPr>
       </w:pPr>
       <w:r>
         <w:rPr>
           <w:rFonts w:eastAsia="Times New Roman" w:cstheme="minorHAnsi"/>
-          <w:sz w:val="56"/>
-          <w:szCs w:val="56"/>
-          <w:lang w:val="en-CA"/>
-        </w:rPr>
-        <w:t xml:space="preserve">Today I’m available </w:t>
-      </w:r>
+          <w:sz w:val="52"/>
+          <w:szCs w:val="52"/>
+          <w:lang w:val="en-CA"/>
+        </w:rPr>
+        <w:t>Toda</w:t>
+      </w:r>
+      <w:bookmarkStart w:id="0" w:name="_GoBack"/>
+      <w:bookmarkEnd w:id="0"/>
       <w:r>
         <w:rPr>
           <w:rFonts w:eastAsia="Times New Roman" w:cstheme="minorHAnsi"/>
-          <w:sz w:val="56"/>
-          <w:szCs w:val="56"/>
-          <w:lang w:val="en-CA"/>
-        </w:rPr>
-        <w:t>on _______</w:t>
-      </w:r>
+          <w:sz w:val="52"/>
+          <w:szCs w:val="52"/>
+          <w:lang w:val="en-CA"/>
+        </w:rPr>
+        <w:t xml:space="preserve">y </w:t>
+      </w:r>
+      <w:r>
+        <w:rPr>
+          <w:rFonts w:eastAsia="Times New Roman" w:cstheme="minorHAnsi"/>
+          <w:sz w:val="52"/>
+          <w:szCs w:val="52"/>
+          <w:lang w:val="en-CA"/>
+        </w:rPr>
+        <w:t>I’m available from ________</w:t>
+      </w:r>
+      <w:proofErr w:type="gramStart"/>
+      <w:r>
+        <w:rPr>
+          <w:rFonts w:eastAsia="Times New Roman" w:cstheme="minorHAnsi"/>
+          <w:sz w:val="52"/>
+          <w:szCs w:val="52"/>
+          <w:lang w:val="en-CA"/>
+        </w:rPr>
+        <w:t>_</w:t>
+      </w:r>
+      <w:r>
+        <w:rPr>
+          <w:rFonts w:eastAsia="Times New Roman" w:cstheme="minorHAnsi"/>
+          <w:sz w:val="52"/>
+          <w:szCs w:val="52"/>
+          <w:lang w:val="en-CA"/>
+        </w:rPr>
+        <w:t xml:space="preserve"> .</w:t>
+      </w:r>
+      <w:proofErr w:type="gramEnd"/>
     </w:p>
     <w:sectPr>
       <w:pgSz w:w="12240" w:h="15840"/>
-      <w:pgMar w:top="1440" w:right="1440" w:bottom="1440" w:left="1440" w:header="708" w:footer="708" w:gutter="0"/>
+      <w:pgMar w:top="720" w:right="720" w:bottom="720" w:left="720" w:header="708" w:footer="708" w:gutter="0"/>
       <w:cols w:space="708"/>
       <w:docGrid w:linePitch="360"/>
     </w:sectPr>

</xml_diff>